<commit_message>
Built site for fxtas@0.0.0.9027: 0820c72
</commit_message>
<xml_diff>
--- a/preview/pr93/articles/demo-table-subtype-by-demographics.docx
+++ b/preview/pr93/articles/demo-table-subtype-by-demographics.docx
@@ -370,7 +370,7 @@
                 </w:tcPr>
                 <w:p>
                   <w:pPr>
-                    <w:pStyle w:val="Normal"/>
+                    <w:pStyle w:pstlname="Normal"/>
                     <w:jc w:val="left"/>
                     <w:pBdr>
                       <w:bottom w:val="none" w:sz="0" w:space="0" w:color="000000"/>
@@ -423,7 +423,7 @@
                 </w:tcPr>
                 <w:p>
                   <w:pPr>
-                    <w:pStyle w:val="Normal"/>
+                    <w:pStyle w:pstlname="Normal"/>
                     <w:jc w:val="center"/>
                     <w:pBdr>
                       <w:bottom w:val="none" w:sz="0" w:space="0" w:color="000000"/>
@@ -525,7 +525,7 @@
                 </w:tcPr>
                 <w:p>
                   <w:pPr>
-                    <w:pStyle w:val="Normal"/>
+                    <w:pStyle w:pstlname="Normal"/>
                     <w:jc w:val="center"/>
                     <w:pBdr>
                       <w:bottom w:val="none" w:sz="0" w:space="0" w:color="000000"/>
@@ -627,7 +627,7 @@
                 </w:tcPr>
                 <w:p>
                   <w:pPr>
-                    <w:pStyle w:val="Normal"/>
+                    <w:pStyle w:pstlname="Normal"/>
                     <w:jc w:val="center"/>
                     <w:pBdr>
                       <w:bottom w:val="none" w:sz="0" w:space="0" w:color="000000"/>
@@ -729,7 +729,7 @@
                 </w:tcPr>
                 <w:p>
                   <w:pPr>
-                    <w:pStyle w:val="Normal"/>
+                    <w:pStyle w:pstlname="Normal"/>
                     <w:jc w:val="center"/>
                     <w:pBdr>
                       <w:bottom w:val="none" w:sz="0" w:space="0" w:color="000000"/>
@@ -788,7 +788,7 @@
                 </w:tcPr>
                 <w:p>
                   <w:pPr>
-                    <w:pStyle w:val="Normal"/>
+                    <w:pStyle w:pstlname="Normal"/>
                     <w:jc w:val="left"/>
                     <w:pBdr>
                       <w:bottom w:val="none" w:sz="0" w:space="0" w:color="000000"/>
@@ -841,7 +841,7 @@
                 </w:tcPr>
                 <w:p>
                   <w:pPr>
-                    <w:pStyle w:val="Normal"/>
+                    <w:pStyle w:pstlname="Normal"/>
                     <w:jc w:val="center"/>
                     <w:pBdr>
                       <w:bottom w:val="none" w:sz="0" w:space="0" w:color="000000"/>
@@ -894,7 +894,7 @@
                 </w:tcPr>
                 <w:p>
                   <w:pPr>
-                    <w:pStyle w:val="Normal"/>
+                    <w:pStyle w:pstlname="Normal"/>
                     <w:jc w:val="center"/>
                     <w:pBdr>
                       <w:bottom w:val="none" w:sz="0" w:space="0" w:color="000000"/>
@@ -947,7 +947,7 @@
                 </w:tcPr>
                 <w:p>
                   <w:pPr>
-                    <w:pStyle w:val="Normal"/>
+                    <w:pStyle w:pstlname="Normal"/>
                     <w:jc w:val="center"/>
                     <w:pBdr>
                       <w:bottom w:val="none" w:sz="0" w:space="0" w:color="000000"/>
@@ -1000,7 +1000,7 @@
                 </w:tcPr>
                 <w:p>
                   <w:pPr>
-                    <w:pStyle w:val="Normal"/>
+                    <w:pStyle w:pstlname="Normal"/>
                     <w:jc w:val="center"/>
                     <w:pBdr>
                       <w:bottom w:val="none" w:sz="0" w:space="0" w:color="000000"/>
@@ -1072,7 +1072,7 @@
                 </w:tcPr>
                 <w:p>
                   <w:pPr>
-                    <w:pStyle w:val="Normal"/>
+                    <w:pStyle w:pstlname="Normal"/>
                     <w:jc w:val="left"/>
                     <w:pBdr>
                       <w:bottom w:val="none" w:sz="0" w:space="0" w:color="000000"/>
@@ -1125,7 +1125,7 @@
                 </w:tcPr>
                 <w:p>
                   <w:pPr>
-                    <w:pStyle w:val="Normal"/>
+                    <w:pStyle w:pstlname="Normal"/>
                     <w:jc w:val="center"/>
                     <w:pBdr>
                       <w:bottom w:val="none" w:sz="0" w:space="0" w:color="000000"/>
@@ -1178,7 +1178,7 @@
                 </w:tcPr>
                 <w:p>
                   <w:pPr>
-                    <w:pStyle w:val="Normal"/>
+                    <w:pStyle w:pstlname="Normal"/>
                     <w:jc w:val="center"/>
                     <w:pBdr>
                       <w:bottom w:val="none" w:sz="0" w:space="0" w:color="000000"/>
@@ -1231,7 +1231,7 @@
                 </w:tcPr>
                 <w:p>
                   <w:pPr>
-                    <w:pStyle w:val="Normal"/>
+                    <w:pStyle w:pstlname="Normal"/>
                     <w:jc w:val="center"/>
                     <w:pBdr>
                       <w:bottom w:val="none" w:sz="0" w:space="0" w:color="000000"/>
@@ -1284,7 +1284,7 @@
                 </w:tcPr>
                 <w:p>
                   <w:pPr>
-                    <w:pStyle w:val="Normal"/>
+                    <w:pStyle w:pstlname="Normal"/>
                     <w:jc w:val="center"/>
                     <w:pBdr>
                       <w:bottom w:val="none" w:sz="0" w:space="0" w:color="000000"/>
@@ -1343,7 +1343,7 @@
                 </w:tcPr>
                 <w:p>
                   <w:pPr>
-                    <w:pStyle w:val="Normal"/>
+                    <w:pStyle w:pstlname="Normal"/>
                     <w:jc w:val="left"/>
                     <w:pBdr>
                       <w:bottom w:val="none" w:sz="0" w:space="0" w:color="000000"/>
@@ -1396,7 +1396,7 @@
                 </w:tcPr>
                 <w:p>
                   <w:pPr>
-                    <w:pStyle w:val="Normal"/>
+                    <w:pStyle w:pstlname="Normal"/>
                     <w:jc w:val="center"/>
                     <w:pBdr>
                       <w:bottom w:val="none" w:sz="0" w:space="0" w:color="000000"/>
@@ -1449,7 +1449,7 @@
                 </w:tcPr>
                 <w:p>
                   <w:pPr>
-                    <w:pStyle w:val="Normal"/>
+                    <w:pStyle w:pstlname="Normal"/>
                     <w:jc w:val="center"/>
                     <w:pBdr>
                       <w:bottom w:val="none" w:sz="0" w:space="0" w:color="000000"/>
@@ -1502,7 +1502,7 @@
                 </w:tcPr>
                 <w:p>
                   <w:pPr>
-                    <w:pStyle w:val="Normal"/>
+                    <w:pStyle w:pstlname="Normal"/>
                     <w:jc w:val="center"/>
                     <w:pBdr>
                       <w:bottom w:val="none" w:sz="0" w:space="0" w:color="000000"/>
@@ -1555,7 +1555,7 @@
                 </w:tcPr>
                 <w:p>
                   <w:pPr>
-                    <w:pStyle w:val="Normal"/>
+                    <w:pStyle w:pstlname="Normal"/>
                     <w:jc w:val="center"/>
                     <w:pBdr>
                       <w:bottom w:val="none" w:sz="0" w:space="0" w:color="000000"/>
@@ -1615,7 +1615,7 @@
                 </w:tcPr>
                 <w:p>
                   <w:pPr>
-                    <w:pStyle w:val="Normal"/>
+                    <w:pStyle w:pstlname="Normal"/>
                     <w:jc w:val="left"/>
                     <w:pBdr>
                       <w:bottom w:val="none" w:sz="0" w:space="0" w:color="000000"/>
@@ -1688,7 +1688,7 @@
                 </w:tcPr>
                 <w:p>
                   <w:pPr>
-                    <w:pStyle w:val="Normal"/>
+                    <w:pStyle w:pstlname="Normal"/>
                     <w:jc w:val="left"/>
                     <w:pBdr>
                       <w:bottom w:val="none" w:sz="0" w:space="0" w:color="000000"/>

</xml_diff>

<commit_message>
Built site for fxtas@0.0.0.9027: 9642f9b
</commit_message>
<xml_diff>
--- a/preview/pr93/articles/demo-table-subtype-by-demographics.docx
+++ b/preview/pr93/articles/demo-table-subtype-by-demographics.docx
@@ -370,7 +370,6 @@
                 </w:tcPr>
                 <w:p>
                   <w:pPr>
-                    <w:pStyle w:pstlname="Normal"/>
                     <w:jc w:val="left"/>
                     <w:pBdr>
                       <w:bottom w:val="none" w:sz="0" w:space="0" w:color="000000"/>
@@ -423,7 +422,6 @@
                 </w:tcPr>
                 <w:p>
                   <w:pPr>
-                    <w:pStyle w:pstlname="Normal"/>
                     <w:jc w:val="center"/>
                     <w:pBdr>
                       <w:bottom w:val="none" w:sz="0" w:space="0" w:color="000000"/>
@@ -525,7 +523,6 @@
                 </w:tcPr>
                 <w:p>
                   <w:pPr>
-                    <w:pStyle w:pstlname="Normal"/>
                     <w:jc w:val="center"/>
                     <w:pBdr>
                       <w:bottom w:val="none" w:sz="0" w:space="0" w:color="000000"/>
@@ -627,7 +624,6 @@
                 </w:tcPr>
                 <w:p>
                   <w:pPr>
-                    <w:pStyle w:pstlname="Normal"/>
                     <w:jc w:val="center"/>
                     <w:pBdr>
                       <w:bottom w:val="none" w:sz="0" w:space="0" w:color="000000"/>
@@ -729,7 +725,6 @@
                 </w:tcPr>
                 <w:p>
                   <w:pPr>
-                    <w:pStyle w:pstlname="Normal"/>
                     <w:jc w:val="center"/>
                     <w:pBdr>
                       <w:bottom w:val="none" w:sz="0" w:space="0" w:color="000000"/>
@@ -788,7 +783,6 @@
                 </w:tcPr>
                 <w:p>
                   <w:pPr>
-                    <w:pStyle w:pstlname="Normal"/>
                     <w:jc w:val="left"/>
                     <w:pBdr>
                       <w:bottom w:val="none" w:sz="0" w:space="0" w:color="000000"/>
@@ -841,7 +835,6 @@
                 </w:tcPr>
                 <w:p>
                   <w:pPr>
-                    <w:pStyle w:pstlname="Normal"/>
                     <w:jc w:val="center"/>
                     <w:pBdr>
                       <w:bottom w:val="none" w:sz="0" w:space="0" w:color="000000"/>
@@ -894,7 +887,6 @@
                 </w:tcPr>
                 <w:p>
                   <w:pPr>
-                    <w:pStyle w:pstlname="Normal"/>
                     <w:jc w:val="center"/>
                     <w:pBdr>
                       <w:bottom w:val="none" w:sz="0" w:space="0" w:color="000000"/>
@@ -947,7 +939,6 @@
                 </w:tcPr>
                 <w:p>
                   <w:pPr>
-                    <w:pStyle w:pstlname="Normal"/>
                     <w:jc w:val="center"/>
                     <w:pBdr>
                       <w:bottom w:val="none" w:sz="0" w:space="0" w:color="000000"/>
@@ -1000,7 +991,6 @@
                 </w:tcPr>
                 <w:p>
                   <w:pPr>
-                    <w:pStyle w:pstlname="Normal"/>
                     <w:jc w:val="center"/>
                     <w:pBdr>
                       <w:bottom w:val="none" w:sz="0" w:space="0" w:color="000000"/>
@@ -1072,7 +1062,6 @@
                 </w:tcPr>
                 <w:p>
                   <w:pPr>
-                    <w:pStyle w:pstlname="Normal"/>
                     <w:jc w:val="left"/>
                     <w:pBdr>
                       <w:bottom w:val="none" w:sz="0" w:space="0" w:color="000000"/>
@@ -1125,7 +1114,6 @@
                 </w:tcPr>
                 <w:p>
                   <w:pPr>
-                    <w:pStyle w:pstlname="Normal"/>
                     <w:jc w:val="center"/>
                     <w:pBdr>
                       <w:bottom w:val="none" w:sz="0" w:space="0" w:color="000000"/>
@@ -1178,7 +1166,6 @@
                 </w:tcPr>
                 <w:p>
                   <w:pPr>
-                    <w:pStyle w:pstlname="Normal"/>
                     <w:jc w:val="center"/>
                     <w:pBdr>
                       <w:bottom w:val="none" w:sz="0" w:space="0" w:color="000000"/>
@@ -1231,7 +1218,6 @@
                 </w:tcPr>
                 <w:p>
                   <w:pPr>
-                    <w:pStyle w:pstlname="Normal"/>
                     <w:jc w:val="center"/>
                     <w:pBdr>
                       <w:bottom w:val="none" w:sz="0" w:space="0" w:color="000000"/>
@@ -1284,7 +1270,6 @@
                 </w:tcPr>
                 <w:p>
                   <w:pPr>
-                    <w:pStyle w:pstlname="Normal"/>
                     <w:jc w:val="center"/>
                     <w:pBdr>
                       <w:bottom w:val="none" w:sz="0" w:space="0" w:color="000000"/>
@@ -1343,7 +1328,6 @@
                 </w:tcPr>
                 <w:p>
                   <w:pPr>
-                    <w:pStyle w:pstlname="Normal"/>
                     <w:jc w:val="left"/>
                     <w:pBdr>
                       <w:bottom w:val="none" w:sz="0" w:space="0" w:color="000000"/>
@@ -1396,7 +1380,6 @@
                 </w:tcPr>
                 <w:p>
                   <w:pPr>
-                    <w:pStyle w:pstlname="Normal"/>
                     <w:jc w:val="center"/>
                     <w:pBdr>
                       <w:bottom w:val="none" w:sz="0" w:space="0" w:color="000000"/>
@@ -1449,7 +1432,6 @@
                 </w:tcPr>
                 <w:p>
                   <w:pPr>
-                    <w:pStyle w:pstlname="Normal"/>
                     <w:jc w:val="center"/>
                     <w:pBdr>
                       <w:bottom w:val="none" w:sz="0" w:space="0" w:color="000000"/>
@@ -1502,7 +1484,6 @@
                 </w:tcPr>
                 <w:p>
                   <w:pPr>
-                    <w:pStyle w:pstlname="Normal"/>
                     <w:jc w:val="center"/>
                     <w:pBdr>
                       <w:bottom w:val="none" w:sz="0" w:space="0" w:color="000000"/>
@@ -1555,7 +1536,6 @@
                 </w:tcPr>
                 <w:p>
                   <w:pPr>
-                    <w:pStyle w:pstlname="Normal"/>
                     <w:jc w:val="center"/>
                     <w:pBdr>
                       <w:bottom w:val="none" w:sz="0" w:space="0" w:color="000000"/>
@@ -1615,7 +1595,6 @@
                 </w:tcPr>
                 <w:p>
                   <w:pPr>
-                    <w:pStyle w:pstlname="Normal"/>
                     <w:jc w:val="left"/>
                     <w:pBdr>
                       <w:bottom w:val="none" w:sz="0" w:space="0" w:color="000000"/>
@@ -1688,7 +1667,6 @@
                 </w:tcPr>
                 <w:p>
                   <w:pPr>
-                    <w:pStyle w:pstlname="Normal"/>
                     <w:jc w:val="left"/>
                     <w:pBdr>
                       <w:bottom w:val="none" w:sz="0" w:space="0" w:color="000000"/>

</xml_diff>